<commit_message>
Verbesserungs vorschläge für das Angebot
</commit_message>
<xml_diff>
--- a/angebot/Angebot.docx
+++ b/angebot/Angebot.docx
@@ -344,11 +344,9 @@
               <w:pStyle w:val="Default"/>
               <w:widowControl w:val="0"/>
             </w:pPr>
-            <w:proofErr w:type="gramStart"/>
             <w:r>
               <w:t>Email</w:t>
             </w:r>
-            <w:proofErr w:type="gramEnd"/>
           </w:p>
         </w:tc>
         <w:tc>
@@ -539,10 +537,7 @@
               <w:widowControl w:val="0"/>
             </w:pPr>
             <w:r>
-              <w:rPr>
-                <w:highlight w:val="yellow"/>
-              </w:rPr>
-              <w:t>&lt;Datum&gt;</w:t>
+              <w:t>27.10.2021</w:t>
             </w:r>
           </w:p>
         </w:tc>
@@ -581,7 +576,19 @@
         <w:t xml:space="preserve">Das Team hat seine grundlegenden Informationen rund um das gesamte </w:t>
       </w:r>
       <w:r>
-        <w:t xml:space="preserve">Projekt bei einem persönlichen Meeting im Stellwerk 18 mit drei Mitgliedern der </w:t>
+        <w:t>Projekt bei einem persönlichen Meeting</w:t>
+      </w:r>
+      <w:r>
+        <w:t xml:space="preserve"> </w:t>
+      </w:r>
+      <w:r>
+        <w:rPr>
+          <w:highlight w:val="yellow"/>
+        </w:rPr>
+        <w:t>(Datum)</w:t>
+      </w:r>
+      <w:r>
+        <w:t xml:space="preserve"> im Stellwerk 18 mit drei Mitgliedern der </w:t>
       </w:r>
       <w:proofErr w:type="spellStart"/>
       <w:r>
@@ -658,6 +665,19 @@
           <w:szCs w:val="24"/>
         </w:rPr>
         <w:t xml:space="preserve"> Projekt.</w:t>
+      </w:r>
+      <w:r>
+        <w:rPr>
+          <w:szCs w:val="24"/>
+        </w:rPr>
+        <w:t xml:space="preserve"> </w:t>
+      </w:r>
+      <w:r>
+        <w:rPr>
+          <w:szCs w:val="24"/>
+          <w:highlight w:val="yellow"/>
+        </w:rPr>
+        <w:t>(Sonderfälle betrachten. Zum Beispiel Einseitiges Layout)</w:t>
       </w:r>
     </w:p>
     <w:p>
@@ -717,6 +737,15 @@
       <w:r>
         <w:t xml:space="preserve"> integriert sein.</w:t>
       </w:r>
+      <w:r>
+        <w:t xml:space="preserve"> </w:t>
+      </w:r>
+      <w:r>
+        <w:rPr>
+          <w:highlight w:val="yellow"/>
+        </w:rPr>
+        <w:t>(Cloud-Funktion auch in Repo)</w:t>
+      </w:r>
     </w:p>
     <w:p>
       <w:r>
@@ -763,6 +792,15 @@
       <w:proofErr w:type="spellEnd"/>
       <w:r>
         <w:t xml:space="preserve"> mittels Cloud-Funktionen erstellen können. Um die Zusammenarbeit zwischen Editor, Nutzer und Cloud graphisch darzustellen dient das Umgebungsdiagramm in Abbildung 1.</w:t>
+      </w:r>
+      <w:r>
+        <w:t xml:space="preserve"> </w:t>
+      </w:r>
+      <w:r>
+        <w:rPr>
+          <w:highlight w:val="yellow"/>
+        </w:rPr>
+        <w:t>(Schichten zwischen GUI und der eigentlichen Verarbeitung)</w:t>
       </w:r>
     </w:p>
     <w:p>
@@ -824,14 +862,27 @@
       <w:r>
         <w:t xml:space="preserve">Abbildung </w:t>
       </w:r>
-      <w:fldSimple w:instr=" SEQ Abbildung \* ARABIC ">
-        <w:r>
-          <w:rPr>
-            <w:noProof/>
-          </w:rPr>
-          <w:t>1</w:t>
-        </w:r>
-      </w:fldSimple>
+      <w:r>
+        <w:fldChar w:fldCharType="begin"/>
+      </w:r>
+      <w:r>
+        <w:instrText xml:space="preserve"> SEQ Abbildung \* ARABIC </w:instrText>
+      </w:r>
+      <w:r>
+        <w:fldChar w:fldCharType="separate"/>
+      </w:r>
+      <w:r>
+        <w:rPr>
+          <w:noProof/>
+        </w:rPr>
+        <w:t>1</w:t>
+      </w:r>
+      <w:r>
+        <w:rPr>
+          <w:noProof/>
+        </w:rPr>
+        <w:fldChar w:fldCharType="end"/>
+      </w:r>
     </w:p>
     <w:p>
       <w:r>
@@ -920,14 +971,27 @@
       <w:r>
         <w:t xml:space="preserve">Abbildung </w:t>
       </w:r>
-      <w:fldSimple w:instr=" SEQ Abbildung \* ARABIC ">
-        <w:r>
-          <w:rPr>
-            <w:noProof/>
-          </w:rPr>
-          <w:t>2</w:t>
-        </w:r>
-      </w:fldSimple>
+      <w:r>
+        <w:fldChar w:fldCharType="begin"/>
+      </w:r>
+      <w:r>
+        <w:instrText xml:space="preserve"> SEQ Abbildung \* ARABIC </w:instrText>
+      </w:r>
+      <w:r>
+        <w:fldChar w:fldCharType="separate"/>
+      </w:r>
+      <w:r>
+        <w:rPr>
+          <w:noProof/>
+        </w:rPr>
+        <w:t>2</w:t>
+      </w:r>
+      <w:r>
+        <w:rPr>
+          <w:noProof/>
+        </w:rPr>
+        <w:fldChar w:fldCharType="end"/>
+      </w:r>
     </w:p>
     <w:p>
       <w:r>
@@ -1038,6 +1102,35 @@
           <w:szCs w:val="24"/>
         </w:rPr>
         <w:t>.</w:t>
+      </w:r>
+    </w:p>
+    <w:p>
+      <w:pPr>
+        <w:spacing w:after="240" w:line="324" w:lineRule="auto"/>
+        <w:rPr>
+          <w:szCs w:val="24"/>
+        </w:rPr>
+      </w:pPr>
+      <w:r>
+        <w:rPr>
+          <w:szCs w:val="24"/>
+          <w:highlight w:val="yellow"/>
+        </w:rPr>
+        <w:t>(Funktionsübergreifendes Team ohne Namen</w:t>
+      </w:r>
+      <w:r>
+        <w:rPr>
+          <w:szCs w:val="24"/>
+          <w:highlight w:val="yellow"/>
+        </w:rPr>
+        <w:t>: 1 Team ohne Mitgliedernamen oder Einzelvorstellung</w:t>
+      </w:r>
+      <w:r>
+        <w:rPr>
+          <w:szCs w:val="24"/>
+          <w:highlight w:val="yellow"/>
+        </w:rPr>
+        <w:t>)</w:t>
       </w:r>
     </w:p>
     <w:p/>
@@ -1094,6 +1187,9 @@
       <w:r>
         <w:t xml:space="preserve"> bereitgestellt. Zur Einarbeitung wurde auch </w:t>
       </w:r>
+      <w:r>
+        <w:t xml:space="preserve">ein </w:t>
+      </w:r>
       <w:proofErr w:type="spellStart"/>
       <w:r>
         <w:t>Git</w:t>
@@ -1117,6 +1213,46 @@
       </w:r>
     </w:p>
     <w:p>
+      <w:r>
+        <w:rPr>
+          <w:highlight w:val="yellow"/>
+        </w:rPr>
+        <w:t>(Termine mit Kunden, Präsentationen usw.</w:t>
+      </w:r>
+      <w:r>
+        <w:rPr>
+          <w:highlight w:val="yellow"/>
+        </w:rPr>
+        <w:t xml:space="preserve">, Ansprechpartner der </w:t>
+      </w:r>
+      <w:proofErr w:type="spellStart"/>
+      <w:r>
+        <w:rPr>
+          <w:highlight w:val="yellow"/>
+        </w:rPr>
+        <w:t>innFactory</w:t>
+      </w:r>
+      <w:proofErr w:type="spellEnd"/>
+      <w:r>
+        <w:rPr>
+          <w:highlight w:val="yellow"/>
+        </w:rPr>
+        <w:t xml:space="preserve"> GmbH</w:t>
+      </w:r>
+      <w:r>
+        <w:rPr>
+          <w:highlight w:val="yellow"/>
+        </w:rPr>
+        <w:t xml:space="preserve"> und dessen Verfügbarkeit</w:t>
+      </w:r>
+      <w:r>
+        <w:rPr>
+          <w:highlight w:val="yellow"/>
+        </w:rPr>
+        <w:t>)</w:t>
+      </w:r>
+    </w:p>
+    <w:p>
       <w:pPr>
         <w:pStyle w:val="berschrift1"/>
       </w:pPr>
@@ -1157,9 +1293,31 @@
       <w:r>
         <w:t xml:space="preserve"> übergeben.</w:t>
       </w:r>
-    </w:p>
-    <w:p>
-      <w:r>
+      <w:r>
+        <w:t xml:space="preserve"> </w:t>
+      </w:r>
+      <w:r>
+        <w:rPr>
+          <w:highlight w:val="yellow"/>
+        </w:rPr>
+        <w:t>(Dokumentation</w:t>
+      </w:r>
+      <w:r>
+        <w:rPr>
+          <w:highlight w:val="yellow"/>
+        </w:rPr>
+        <w:t>, wer nimmt es ab</w:t>
+      </w:r>
+      <w:r>
+        <w:rPr>
+          <w:highlight w:val="yellow"/>
+        </w:rPr>
+        <w:t>)</w:t>
+      </w:r>
+    </w:p>
+    <w:p>
+      <w:r>
+        <w:lastRenderedPageBreak/>
         <w:t>&lt;Was sind die Liefergegenstände, was genau muss überhaupt abgenommen werden?&gt;</w:t>
       </w:r>
     </w:p>
@@ -1186,7 +1344,6 @@
     </w:p>
     <w:p>
       <w:r>
-        <w:lastRenderedPageBreak/>
         <w:t>&lt;Wie wollen sie nachweisen, dass ihre Software vollständig funktioniert? Beispiel wäre ein Abnahmetest beim Kunden, mit welchen Testfällen, wer genau erteilt die. Achtung legen sie eine Frist fest, wann die Abnahme spätestens erfolgt sein muss, z.B. 2 Wochen nach Lieferung&gt;</w:t>
       </w:r>
     </w:p>
@@ -1206,15 +1363,28 @@
         <w:t>Mängel,</w:t>
       </w:r>
       <w:r>
-        <w:t xml:space="preserve"> die im Rahmen der Gewährleistung noch repariert werden </w:t>
-      </w:r>
-      <w:proofErr w:type="gramStart"/>
-      <w:r>
-        <w:t>können</w:t>
-      </w:r>
-      <w:proofErr w:type="gramEnd"/>
-      <w:r>
-        <w:t xml:space="preserve"> sind, falls bei der Generierung falsche Werte für die Platzhalter eingefügt werden.</w:t>
+        <w:t xml:space="preserve"> die im Rahmen der Gewährleistung noch repariert werden können sind, falls bei der Generierung falsche Werte für die Platzhalter eingefügt werden.</w:t>
+      </w:r>
+      <w:r>
+        <w:t xml:space="preserve"> </w:t>
+      </w:r>
+      <w:r>
+        <w:rPr>
+          <w:highlight w:val="yellow"/>
+        </w:rPr>
+        <w:t>(Layoutkorrekturen vs. Funktionalitätskorrekturen</w:t>
+      </w:r>
+      <w:r>
+        <w:rPr>
+          <w:highlight w:val="yellow"/>
+        </w:rPr>
+        <w:t>, kleiner Mangel vs. Großer Mangel</w:t>
+      </w:r>
+      <w:r>
+        <w:rPr>
+          <w:highlight w:val="yellow"/>
+        </w:rPr>
+        <w:t>)</w:t>
       </w:r>
     </w:p>
     <w:p>
@@ -1264,7 +1434,7 @@
       <w:pPr>
         <w:pStyle w:val="Default"/>
         <w:rPr>
-          <w:b/>
+          <w:rFonts w:ascii="Times New Roman" w:hAnsi="Times New Roman" w:cs="Times New Roman"/>
         </w:rPr>
       </w:pPr>
       <w:r>
@@ -1272,8 +1442,16 @@
           <w:rFonts w:ascii="Times New Roman" w:hAnsi="Times New Roman" w:cs="Times New Roman"/>
           <w:highlight w:val="yellow"/>
         </w:rPr>
-        <w:t>&lt;Achtung: Hier auch eine Liste der von Ihnen benötigten Hardware, Lizenzen, etc. für das Projekt, die Kosten würden wir ja dem AG in Rechnung stellen&gt;</w:t>
-      </w:r>
+        <w:t>(Differenzierung Cloud-Funktion und Editor, Testen beachten)</w:t>
+      </w:r>
+    </w:p>
+    <w:p>
+      <w:pPr>
+        <w:pStyle w:val="Default"/>
+        <w:rPr>
+          <w:rFonts w:ascii="Times New Roman" w:hAnsi="Times New Roman" w:cs="Times New Roman"/>
+        </w:rPr>
+      </w:pPr>
     </w:p>
     <w:p>
       <w:pPr>
@@ -1295,11 +1473,21 @@
       <w:r>
         <w:t xml:space="preserve"> am </w:t>
       </w:r>
-      <w:proofErr w:type="spellStart"/>
-      <w:r>
-        <w:t>xx.xx.xxxx</w:t>
-      </w:r>
-      <w:proofErr w:type="spellEnd"/>
+      <w:r>
+        <w:t>19</w:t>
+      </w:r>
+      <w:r>
+        <w:t>.</w:t>
+      </w:r>
+      <w:r>
+        <w:t>01</w:t>
+      </w:r>
+      <w:r>
+        <w:t>.</w:t>
+      </w:r>
+      <w:r>
+        <w:t>2022</w:t>
+      </w:r>
       <w:r>
         <w:t xml:space="preserve"> übergeben und die Lieferung durchgeführt.</w:t>
       </w:r>
@@ -1309,37 +1497,7 @@
         <w:t>&lt;Wie werden sie dem Kunden die Liefergegenstände zur Verfügung stellen? Wann erfolgt die Lieferung?&gt;</w:t>
       </w:r>
     </w:p>
-    <w:p>
-      <w:pPr>
-        <w:pStyle w:val="berschrift2"/>
-      </w:pPr>
-      <w:r>
-        <w:t xml:space="preserve">Nutzungsrechte </w:t>
-      </w:r>
-    </w:p>
-    <w:p>
-      <w:r>
-        <w:t>&lt;Ausschließliches Nutzungsrecht geht in der Regel an den Auftraggeber über, ggf. behält der Auftragnehmer ein einfaches Nutzungsrecht, bitte hierzu den Vortrag anhören zum Thema Werk- vs. Dienstverträge sowie zum Thema Nutzungsrechte&gt;</w:t>
-      </w:r>
-    </w:p>
-    <w:p>
-      <w:pPr>
-        <w:pStyle w:val="berschrift2"/>
-      </w:pPr>
-      <w:r>
-        <w:t>Haftung, Geheimhaltung, Gewährleistung …</w:t>
-      </w:r>
-    </w:p>
-    <w:p>
-      <w:r>
-        <w:t>&lt;Wir müssten hier eigentlich noch eine ganze Menge weiterer Punkte ergänzen, welche zu einem ordentlichen Angebot gehören würden. Wenn sie mehr darüber wissen wollen:</w:t>
-      </w:r>
-    </w:p>
-    <w:p>
-      <w:r>
-        <w:t>https://www.bitkom.org/sites/default/files/2021-02/praxishilfe-ausgewogene-vertragskonzepte.pdf https://www.bitkom.org/sites/default/files/2021-02/praxishilfe-ausgewogene-vertragskonzepte.pdf&gt;</w:t>
-      </w:r>
-    </w:p>
+    <w:p/>
     <w:sectPr>
       <w:headerReference w:type="even" r:id="rId10"/>
       <w:headerReference w:type="default" r:id="rId11"/>

</xml_diff>

<commit_message>
Startseite und Unterpunkt 1 fertig gestellt
</commit_message>
<xml_diff>
--- a/angebot/Angebot.docx
+++ b/angebot/Angebot.docx
@@ -344,9 +344,11 @@
               <w:pStyle w:val="Default"/>
               <w:widowControl w:val="0"/>
             </w:pPr>
+            <w:proofErr w:type="gramStart"/>
             <w:r>
               <w:t>Email</w:t>
             </w:r>
+            <w:proofErr w:type="gramEnd"/>
           </w:p>
         </w:tc>
         <w:tc>
@@ -426,42 +428,154 @@
             </w:pPr>
             <w:r>
               <w:rPr>
-                <w:highlight w:val="yellow"/>
+                <w:lang w:val="en-US"/>
               </w:rPr>
-              <w:t xml:space="preserve">&lt;Position 1&gt;: </w:t>
+              <w:t>Layout-Editor</w:t>
             </w:r>
             <w:r>
               <w:rPr>
-                <w:highlight w:val="yellow"/>
+                <w:lang w:val="en-US"/>
+              </w:rPr>
+              <w:t xml:space="preserve">: </w:t>
+            </w:r>
+            <w:r>
+              <w:rPr>
+                <w:lang w:val="en-US"/>
               </w:rPr>
               <w:tab/>
             </w:r>
             <w:r>
               <w:rPr>
-                <w:highlight w:val="yellow"/>
+                <w:lang w:val="en-US"/>
               </w:rPr>
               <w:tab/>
-              <w:t xml:space="preserve">€ X.XXX,- (zzgl. MwSt.) </w:t>
+              <w:t xml:space="preserve">€ </w:t>
             </w:r>
             <w:r>
               <w:rPr>
-                <w:highlight w:val="yellow"/>
+                <w:lang w:val="en-US"/>
+              </w:rPr>
+              <w:t>28.350,</w:t>
+            </w:r>
+            <w:r>
+              <w:rPr>
+                <w:lang w:val="en-US"/>
+              </w:rPr>
+              <w:t xml:space="preserve"> </w:t>
+            </w:r>
+            <w:r>
+              <w:rPr>
+                <w:lang w:val="en-US"/>
+              </w:rPr>
+              <w:t>-</w:t>
+            </w:r>
+            <w:r>
+              <w:rPr>
+                <w:lang w:val="en-US"/>
+              </w:rPr>
+              <w:t xml:space="preserve"> (</w:t>
+            </w:r>
+            <w:proofErr w:type="spellStart"/>
+            <w:r>
+              <w:rPr>
+                <w:lang w:val="en-US"/>
+              </w:rPr>
+              <w:t>zzgl</w:t>
+            </w:r>
+            <w:proofErr w:type="spellEnd"/>
+            <w:r>
+              <w:rPr>
+                <w:lang w:val="en-US"/>
+              </w:rPr>
+              <w:t xml:space="preserve">. </w:t>
+            </w:r>
+            <w:proofErr w:type="spellStart"/>
+            <w:r>
+              <w:rPr>
+                <w:lang w:val="en-US"/>
+              </w:rPr>
+              <w:t>MwSt</w:t>
+            </w:r>
+            <w:proofErr w:type="spellEnd"/>
+            <w:r>
+              <w:rPr>
+                <w:lang w:val="en-US"/>
+              </w:rPr>
+              <w:t xml:space="preserve">.) </w:t>
+            </w:r>
+            <w:r>
+              <w:rPr>
+                <w:lang w:val="en-US"/>
               </w:rPr>
               <w:br/>
-              <w:t xml:space="preserve">&lt;Position 2&gt;: </w:t>
             </w:r>
             <w:r>
               <w:rPr>
-                <w:highlight w:val="yellow"/>
+                <w:lang w:val="en-US"/>
+              </w:rPr>
+              <w:t>Cloud-</w:t>
+            </w:r>
+            <w:proofErr w:type="spellStart"/>
+            <w:r>
+              <w:rPr>
+                <w:lang w:val="en-US"/>
+              </w:rPr>
+              <w:t>Funktion</w:t>
+            </w:r>
+            <w:proofErr w:type="spellEnd"/>
+            <w:r>
+              <w:rPr>
+                <w:lang w:val="en-US"/>
+              </w:rPr>
+              <w:t xml:space="preserve">: </w:t>
+            </w:r>
+            <w:r>
+              <w:rPr>
+                <w:lang w:val="en-US"/>
               </w:rPr>
               <w:tab/>
             </w:r>
             <w:r>
               <w:rPr>
-                <w:highlight w:val="yellow"/>
+                <w:lang w:val="en-US"/>
               </w:rPr>
               <w:tab/>
-              <w:t>€ Y.YYY.- (zzgl. MwSt.)</w:t>
+              <w:t xml:space="preserve">€ </w:t>
+            </w:r>
+            <w:r>
+              <w:rPr>
+                <w:lang w:val="en-US"/>
+              </w:rPr>
+              <w:t>1.800,</w:t>
+            </w:r>
+            <w:r>
+              <w:rPr>
+                <w:lang w:val="en-US"/>
+              </w:rPr>
+              <w:t xml:space="preserve"> </w:t>
+            </w:r>
+            <w:r>
+              <w:rPr>
+                <w:lang w:val="en-US"/>
+              </w:rPr>
+              <w:t>- (</w:t>
+            </w:r>
+            <w:proofErr w:type="spellStart"/>
+            <w:r>
+              <w:rPr>
+                <w:lang w:val="en-US"/>
+              </w:rPr>
+              <w:t>zzgl</w:t>
+            </w:r>
+            <w:proofErr w:type="spellEnd"/>
+            <w:r>
+              <w:rPr>
+                <w:lang w:val="en-US"/>
+              </w:rPr>
+              <w:t xml:space="preserve">. </w:t>
+            </w:r>
+            <w:r>
+              <w:t>MwSt.)</w:t>
             </w:r>
           </w:p>
           <w:p>
@@ -495,13 +609,37 @@
                 <w:b/>
               </w:rPr>
               <w:tab/>
+              <w:t xml:space="preserve">€ </w:t>
             </w:r>
             <w:r>
               <w:rPr>
                 <w:b/>
-                <w:highlight w:val="yellow"/>
               </w:rPr>
-              <w:t>€ Z.ZZZ- (zzgl. MwSt.)</w:t>
+              <w:t>30.15</w:t>
+            </w:r>
+            <w:r>
+              <w:rPr>
+                <w:b/>
+              </w:rPr>
+              <w:t>0</w:t>
+            </w:r>
+            <w:r>
+              <w:rPr>
+                <w:b/>
+              </w:rPr>
+              <w:t xml:space="preserve">, </w:t>
+            </w:r>
+            <w:r>
+              <w:rPr>
+                <w:b/>
+              </w:rPr>
+              <w:t xml:space="preserve">- </w:t>
+            </w:r>
+            <w:r>
+              <w:rPr>
+                <w:bCs/>
+              </w:rPr>
+              <w:t>(zzgl. MwSt.)</w:t>
             </w:r>
           </w:p>
         </w:tc>
@@ -582,10 +720,7 @@
         <w:t xml:space="preserve"> </w:t>
       </w:r>
       <w:r>
-        <w:rPr>
-          <w:highlight w:val="yellow"/>
-        </w:rPr>
-        <w:t>(Datum)</w:t>
+        <w:t>am 12.10.2021</w:t>
       </w:r>
       <w:r>
         <w:t xml:space="preserve"> im Stellwerk 18 mit drei Mitgliedern der </w:t>
@@ -644,7 +779,19 @@
         <w:rPr>
           <w:szCs w:val="24"/>
         </w:rPr>
-        <w:t xml:space="preserve"> zu generieren. Der Layout-Editor soll folgende Funktionen mit sich bringen: Der Nutzer kann Textfelder, Bilder und Container mittels Drag and Drop auf eine PDF-Seite ziehen und diese Bausteine bearbeiten und verschieben. Als Ausgangslage dient ein leeres </w:t>
+        <w:t xml:space="preserve"> zu generieren. Der Layout-Editor soll folgende Funktionen mit sich bringen: Der Nutzer kann Textfelder, Bilder und Container mittels Drag and Drop auf eine PDF-Seite ziehen und diese Bausteine bearbeiten und verschieben.</w:t>
+      </w:r>
+      <w:r>
+        <w:rPr>
+          <w:szCs w:val="24"/>
+        </w:rPr>
+        <w:t xml:space="preserve"> Wichtig hierbei ist, dass alles zu Beginn auf einem einseitigen Layout entwickelt und getestet wird. Für die spätere Weiterentwicklung (nach Abgabe des Projekts) muss jedoch die Erweiterung auf ein mehrseitiges Layout möglich sein.</w:t>
+      </w:r>
+      <w:r>
+        <w:rPr>
+          <w:szCs w:val="24"/>
+        </w:rPr>
+        <w:t xml:space="preserve"> Als Ausgangslage dient ein leeres </w:t>
       </w:r>
       <w:r>
         <w:rPr>
@@ -666,19 +813,6 @@
         </w:rPr>
         <w:t xml:space="preserve"> Projekt.</w:t>
       </w:r>
-      <w:r>
-        <w:rPr>
-          <w:szCs w:val="24"/>
-        </w:rPr>
-        <w:t xml:space="preserve"> </w:t>
-      </w:r>
-      <w:r>
-        <w:rPr>
-          <w:szCs w:val="24"/>
-          <w:highlight w:val="yellow"/>
-        </w:rPr>
-        <w:t>(Sonderfälle betrachten. Zum Beispiel Einseitiges Layout)</w:t>
-      </w:r>
     </w:p>
     <w:p>
       <w:pPr>
@@ -719,88 +853,69 @@
         <w:t>-Repository mit dem Source-Code des</w:t>
       </w:r>
       <w:r>
-        <w:t xml:space="preserve"> Layout-Editors.</w:t>
+        <w:t xml:space="preserve"> Layout-Editors</w:t>
+      </w:r>
+      <w:r>
+        <w:t xml:space="preserve"> und der Cloud-Funktion für </w:t>
+      </w:r>
+      <w:proofErr w:type="spellStart"/>
+      <w:r>
+        <w:t>Firebase</w:t>
+      </w:r>
+      <w:proofErr w:type="spellEnd"/>
+      <w:r>
+        <w:t>.</w:t>
       </w:r>
       <w:r>
         <w:br/>
         <w:t>2. Ein Dokumentationsheft (ca. 10 Seiten) welches die Funktionalitäten und die Umsetzung des Projekts schildert.</w:t>
       </w:r>
-      <w:r>
-        <w:br/>
-        <w:t xml:space="preserve">3. Die Cloud-Funktion muss in </w:t>
+    </w:p>
+    <w:p>
+      <w:r>
+        <w:t>&lt;Was genau werden sie am Semesterende übergeben? Dokumente? Software? Hardware?&gt;</w:t>
+      </w:r>
+    </w:p>
+    <w:p>
+      <w:r>
+        <w:t>&lt;Sie schlagen dem Auftraggeber eine Lösung vor, diese besteht ggf. aus Hardware, Software und Dokumentation. In den nächsten Abschnitten versuchen sie plastisch zu beschreiben, was genau der AG von ihnen bekommt&gt;</w:t>
+      </w:r>
+    </w:p>
+    <w:p>
+      <w:pPr>
+        <w:pStyle w:val="berschrift2"/>
+      </w:pPr>
+      <w:r>
+        <w:t>Vorschlag für die System- und Software-Architektur</w:t>
+      </w:r>
+    </w:p>
+    <w:p>
+      <w:r>
+        <w:t xml:space="preserve">Die Software wird mit dem </w:t>
       </w:r>
       <w:proofErr w:type="spellStart"/>
       <w:r>
+        <w:t>Javascript</w:t>
+      </w:r>
+      <w:proofErr w:type="spellEnd"/>
+      <w:r>
+        <w:t xml:space="preserve"> Framework </w:t>
+      </w:r>
+      <w:proofErr w:type="spellStart"/>
+      <w:r>
+        <w:t>React</w:t>
+      </w:r>
+      <w:proofErr w:type="spellEnd"/>
+      <w:r>
+        <w:t xml:space="preserve"> entwickelt. Für die konkrete Umsetzung des Drag and Drop Handlings werden weitere Bibliotheken verwendet, welche zum jetzigen Zeitpunkt noch nicht ausgewählt wurden, jedoch wird sich hierbei an die Vorgaben des Auftraggebers gehalten. Zusätzlich dazu soll der Kunde ein PDF in </w:t>
+      </w:r>
+      <w:proofErr w:type="spellStart"/>
+      <w:r>
         <w:t>Firebase</w:t>
       </w:r>
       <w:proofErr w:type="spellEnd"/>
       <w:r>
-        <w:t xml:space="preserve"> integriert sein.</w:t>
-      </w:r>
-      <w:r>
-        <w:t xml:space="preserve"> </w:t>
-      </w:r>
-      <w:r>
-        <w:rPr>
-          <w:highlight w:val="yellow"/>
-        </w:rPr>
-        <w:t>(Cloud-Funktion auch in Repo)</w:t>
-      </w:r>
-    </w:p>
-    <w:p>
-      <w:r>
-        <w:t>&lt;Was genau werden sie am Semesterende übergeben? Dokumente? Software? Hardware?&gt;</w:t>
-      </w:r>
-    </w:p>
-    <w:p>
-      <w:r>
-        <w:t>&lt;Sie schlagen dem Auftraggeber eine Lösung vor, diese besteht ggf. aus Hardware, Software und Dokumentation. In den nächsten Abschnitten versuchen sie plastisch zu beschreiben, was genau der AG von ihnen bekommt&gt;</w:t>
-      </w:r>
-    </w:p>
-    <w:p>
-      <w:pPr>
-        <w:pStyle w:val="berschrift2"/>
-      </w:pPr>
-      <w:r>
-        <w:t>Vorschlag für die System- und Software-Architektur</w:t>
-      </w:r>
-    </w:p>
-    <w:p>
-      <w:r>
-        <w:t xml:space="preserve">Die Software wird mit dem </w:t>
-      </w:r>
-      <w:proofErr w:type="spellStart"/>
-      <w:r>
-        <w:t>Javascript</w:t>
-      </w:r>
-      <w:proofErr w:type="spellEnd"/>
-      <w:r>
-        <w:t xml:space="preserve"> Framework </w:t>
-      </w:r>
-      <w:proofErr w:type="spellStart"/>
-      <w:r>
-        <w:t>React</w:t>
-      </w:r>
-      <w:proofErr w:type="spellEnd"/>
-      <w:r>
-        <w:t xml:space="preserve"> entwickelt. Für die konkrete Umsetzung des Drag and Drop Handlings werden weitere Bibliotheken verwendet, welche zum jetzigen Zeitpunkt noch nicht ausgewählt wurden, jedoch wird sich hierbei an die Vorgaben des Auftraggebers gehalten. Zusätzlich dazu soll der Kunde ein PDF in </w:t>
-      </w:r>
-      <w:proofErr w:type="spellStart"/>
-      <w:r>
-        <w:t>Firebase</w:t>
-      </w:r>
-      <w:proofErr w:type="spellEnd"/>
-      <w:r>
         <w:t xml:space="preserve"> mittels Cloud-Funktionen erstellen können. Um die Zusammenarbeit zwischen Editor, Nutzer und Cloud graphisch darzustellen dient das Umgebungsdiagramm in Abbildung 1.</w:t>
-      </w:r>
-      <w:r>
-        <w:t xml:space="preserve"> </w:t>
-      </w:r>
-      <w:r>
-        <w:rPr>
-          <w:highlight w:val="yellow"/>
-        </w:rPr>
-        <w:t>(Schichten zwischen GUI und der eigentlichen Verarbeitung)</w:t>
       </w:r>
     </w:p>
     <w:p>
@@ -862,27 +977,14 @@
       <w:r>
         <w:t xml:space="preserve">Abbildung </w:t>
       </w:r>
-      <w:r>
-        <w:fldChar w:fldCharType="begin"/>
-      </w:r>
-      <w:r>
-        <w:instrText xml:space="preserve"> SEQ Abbildung \* ARABIC </w:instrText>
-      </w:r>
-      <w:r>
-        <w:fldChar w:fldCharType="separate"/>
-      </w:r>
-      <w:r>
-        <w:rPr>
-          <w:noProof/>
-        </w:rPr>
-        <w:t>1</w:t>
-      </w:r>
-      <w:r>
-        <w:rPr>
-          <w:noProof/>
-        </w:rPr>
-        <w:fldChar w:fldCharType="end"/>
-      </w:r>
+      <w:fldSimple w:instr=" SEQ Abbildung \* ARABIC ">
+        <w:r>
+          <w:rPr>
+            <w:noProof/>
+          </w:rPr>
+          <w:t>1</w:t>
+        </w:r>
+      </w:fldSimple>
     </w:p>
     <w:p>
       <w:r>
@@ -971,27 +1073,14 @@
       <w:r>
         <w:t xml:space="preserve">Abbildung </w:t>
       </w:r>
-      <w:r>
-        <w:fldChar w:fldCharType="begin"/>
-      </w:r>
-      <w:r>
-        <w:instrText xml:space="preserve"> SEQ Abbildung \* ARABIC </w:instrText>
-      </w:r>
-      <w:r>
-        <w:fldChar w:fldCharType="separate"/>
-      </w:r>
-      <w:r>
-        <w:rPr>
-          <w:noProof/>
-        </w:rPr>
-        <w:t>2</w:t>
-      </w:r>
-      <w:r>
-        <w:rPr>
-          <w:noProof/>
-        </w:rPr>
-        <w:fldChar w:fldCharType="end"/>
-      </w:r>
+      <w:fldSimple w:instr=" SEQ Abbildung \* ARABIC ">
+        <w:r>
+          <w:rPr>
+            <w:noProof/>
+          </w:rPr>
+          <w:t>2</w:t>
+        </w:r>
+      </w:fldSimple>
     </w:p>
     <w:p>
       <w:r>
@@ -1363,7 +1452,15 @@
         <w:t>Mängel,</w:t>
       </w:r>
       <w:r>
-        <w:t xml:space="preserve"> die im Rahmen der Gewährleistung noch repariert werden können sind, falls bei der Generierung falsche Werte für die Platzhalter eingefügt werden.</w:t>
+        <w:t xml:space="preserve"> die im Rahmen der Gewährleistung noch repariert werden </w:t>
+      </w:r>
+      <w:proofErr w:type="gramStart"/>
+      <w:r>
+        <w:t>können</w:t>
+      </w:r>
+      <w:proofErr w:type="gramEnd"/>
+      <w:r>
+        <w:t xml:space="preserve"> sind, falls bei der Generierung falsche Werte für die Platzhalter eingefügt werden.</w:t>
       </w:r>
       <w:r>
         <w:t xml:space="preserve"> </w:t>

</xml_diff>

<commit_message>
Added TopBar and Draggables
</commit_message>
<xml_diff>
--- a/angebot/Angebot.docx
+++ b/angebot/Angebot.docx
@@ -79,6 +79,7 @@
         <w:ind w:left="1416"/>
         <w:jc w:val="both"/>
       </w:pPr>
+      <w:proofErr w:type="spellStart"/>
       <w:r>
         <w:rPr>
           <w:rFonts w:ascii="Arial" w:hAnsi="Arial" w:cs="Arial"/>
@@ -86,7 +87,17 @@
           <w:color w:val="333333"/>
           <w:szCs w:val="21"/>
         </w:rPr>
-        <w:t>innFactory GmbH</w:t>
+        <w:t>innFactory</w:t>
+      </w:r>
+      <w:proofErr w:type="spellEnd"/>
+      <w:r>
+        <w:rPr>
+          <w:rFonts w:ascii="Arial" w:hAnsi="Arial" w:cs="Arial"/>
+          <w:bCs/>
+          <w:color w:val="333333"/>
+          <w:szCs w:val="21"/>
+        </w:rPr>
+        <w:t xml:space="preserve"> GmbH</w:t>
       </w:r>
       <w:r>
         <w:rPr>
@@ -136,15 +147,7 @@
           <w:color w:val="333333"/>
           <w:szCs w:val="24"/>
         </w:rPr>
-        <w:t xml:space="preserve">die Erbringung der im Folgenden dargestellten Leistung an (Achtung! Nur zur </w:t>
-      </w:r>
-      <w:r>
-        <w:rPr>
-          <w:rFonts w:ascii="Arial" w:hAnsi="Arial" w:cs="Arial"/>
-          <w:color w:val="333333"/>
-          <w:szCs w:val="24"/>
-        </w:rPr>
-        <w:t>Übung, Projektverträge sind ja bereits abgeschlossen):</w:t>
+        <w:t>die Erbringung der im Folgenden dargestellten Leistung an (Achtung! Nur zur Übung, Projektverträge sind ja bereits abgeschlossen):</w:t>
       </w:r>
     </w:p>
     <w:p>
@@ -164,12 +167,21 @@
       <w:pPr>
         <w:jc w:val="both"/>
       </w:pPr>
+      <w:proofErr w:type="spellStart"/>
       <w:r>
         <w:rPr>
           <w:rFonts w:ascii="Arial" w:hAnsi="Arial" w:cs="Arial"/>
           <w:b/>
         </w:rPr>
-        <w:t>innFactory PDF-Editor</w:t>
+        <w:t>innFactory</w:t>
+      </w:r>
+      <w:proofErr w:type="spellEnd"/>
+      <w:r>
+        <w:rPr>
+          <w:rFonts w:ascii="Arial" w:hAnsi="Arial" w:cs="Arial"/>
+          <w:b/>
+        </w:rPr>
+        <w:t xml:space="preserve"> PDF-Editor</w:t>
       </w:r>
     </w:p>
     <w:p>
@@ -228,8 +240,13 @@
               <w:widowControl w:val="0"/>
               <w:jc w:val="both"/>
             </w:pPr>
-            <w:r>
-              <w:t>thro-innFactory PDF-Editor-01</w:t>
+            <w:proofErr w:type="spellStart"/>
+            <w:r>
+              <w:t>thro-innFactory</w:t>
+            </w:r>
+            <w:proofErr w:type="spellEnd"/>
+            <w:r>
+              <w:t xml:space="preserve"> PDF-Editor-01</w:t>
             </w:r>
           </w:p>
         </w:tc>
@@ -283,9 +300,11 @@
               <w:widowControl w:val="0"/>
               <w:jc w:val="both"/>
             </w:pPr>
+            <w:proofErr w:type="gramStart"/>
             <w:r>
               <w:t>Email</w:t>
             </w:r>
+            <w:proofErr w:type="gramEnd"/>
           </w:p>
         </w:tc>
         <w:tc>
@@ -386,14 +405,56 @@
                 <w:lang w:val="en-US"/>
               </w:rPr>
               <w:tab/>
-              <w:t xml:space="preserve">€ 28.350, - (zzgl. MwSt.) </w:t>
+              <w:t>€ 28.350, - (</w:t>
+            </w:r>
+            <w:proofErr w:type="spellStart"/>
+            <w:r>
+              <w:rPr>
+                <w:lang w:val="en-US"/>
+              </w:rPr>
+              <w:t>zzgl</w:t>
+            </w:r>
+            <w:proofErr w:type="spellEnd"/>
+            <w:r>
+              <w:rPr>
+                <w:lang w:val="en-US"/>
+              </w:rPr>
+              <w:t xml:space="preserve">. </w:t>
+            </w:r>
+            <w:proofErr w:type="spellStart"/>
+            <w:r>
+              <w:rPr>
+                <w:lang w:val="en-US"/>
+              </w:rPr>
+              <w:t>MwSt</w:t>
+            </w:r>
+            <w:proofErr w:type="spellEnd"/>
+            <w:r>
+              <w:rPr>
+                <w:lang w:val="en-US"/>
+              </w:rPr>
+              <w:t xml:space="preserve">.) </w:t>
             </w:r>
             <w:r>
               <w:rPr>
                 <w:lang w:val="en-US"/>
               </w:rPr>
               <w:br/>
-              <w:t xml:space="preserve">Cloud-Funktion: </w:t>
+              <w:t>Cloud-</w:t>
+            </w:r>
+            <w:proofErr w:type="spellStart"/>
+            <w:r>
+              <w:rPr>
+                <w:lang w:val="en-US"/>
+              </w:rPr>
+              <w:t>Funktion</w:t>
+            </w:r>
+            <w:proofErr w:type="spellEnd"/>
+            <w:r>
+              <w:rPr>
+                <w:lang w:val="en-US"/>
+              </w:rPr>
+              <w:t xml:space="preserve">: </w:t>
             </w:r>
             <w:r>
               <w:rPr>
@@ -406,7 +467,21 @@
                 <w:lang w:val="en-US"/>
               </w:rPr>
               <w:tab/>
-              <w:t xml:space="preserve">€ 1.800, - (zzgl. </w:t>
+              <w:t>€ 1.800, - (</w:t>
+            </w:r>
+            <w:proofErr w:type="spellStart"/>
+            <w:r>
+              <w:rPr>
+                <w:lang w:val="en-US"/>
+              </w:rPr>
+              <w:t>zzgl</w:t>
+            </w:r>
+            <w:proofErr w:type="spellEnd"/>
+            <w:r>
+              <w:rPr>
+                <w:lang w:val="en-US"/>
+              </w:rPr>
+              <w:t xml:space="preserve">. </w:t>
             </w:r>
             <w:r>
               <w:t>MwSt.)</w:t>
@@ -531,13 +606,23 @@
         <w:jc w:val="both"/>
       </w:pPr>
       <w:r>
-        <w:t xml:space="preserve">Das Team hat seine grundlegenden Informationen rund um das </w:t>
-      </w:r>
-      <w:r>
-        <w:t>gesamte Projekt bei einem persönlichen Meeting am 12.10.2021 im Stellwerk 18 mit drei Mitgliedern der innFactory erhalten. Zusätzlich dazu wurden weitere Informationen bei einem weiteren Meeting (React Einführungskurs) welches online stattfand ausgetauscht</w:t>
-      </w:r>
-      <w:r>
-        <w:t>. Des Weiteren wurden dem Team Codebeispiele und Beispieldokumente zur Verfügung gestellt.</w:t>
+        <w:t xml:space="preserve">Das Team hat seine grundlegenden Informationen rund um das gesamte Projekt bei einem persönlichen Meeting am 12.10.2021 im Stellwerk 18 mit drei Mitgliedern der </w:t>
+      </w:r>
+      <w:proofErr w:type="spellStart"/>
+      <w:r>
+        <w:t>innFactory</w:t>
+      </w:r>
+      <w:proofErr w:type="spellEnd"/>
+      <w:r>
+        <w:t xml:space="preserve"> erhalten. Zusätzlich dazu wurden weitere Informationen bei einem weiteren Meeting (</w:t>
+      </w:r>
+      <w:proofErr w:type="spellStart"/>
+      <w:r>
+        <w:t>React</w:t>
+      </w:r>
+      <w:proofErr w:type="spellEnd"/>
+      <w:r>
+        <w:t xml:space="preserve"> Einführungskurs) welches online stattfand ausgetauscht. Des Weiteren wurden dem Team Codebeispiele und Beispieldokumente zur Verfügung gestellt.</w:t>
       </w:r>
     </w:p>
     <w:p>
@@ -548,53 +633,35 @@
         <w:rPr>
           <w:szCs w:val="24"/>
         </w:rPr>
-        <w:t>&lt;Auf der Grundlage welcher Informationen haben sie das Angebot erstellt? Telefonate, Kickoff-Meeting, Dokumente …&gt;</w:t>
-      </w:r>
-    </w:p>
-    <w:p>
-      <w:pPr>
-        <w:jc w:val="both"/>
-      </w:pPr>
+        <w:t xml:space="preserve">Im Wesentlichen gibt es 2 (zwei) Hauptanforderungen an das Team und das Projekt. Zum einen soll das Team einen Layout-Editor bauen, der es Personen ohne Programmierkenntnisse ermöglicht ein PDF-Layout zu erstellen. Zum anderen soll es möglich sein, ein fertiges PDF (auf Basis des erstellten Layouts) mit einer Cloud-Funktion von </w:t>
+      </w:r>
+      <w:proofErr w:type="spellStart"/>
       <w:r>
         <w:rPr>
           <w:szCs w:val="24"/>
         </w:rPr>
-        <w:t xml:space="preserve">Im Wesentlichen gibt es 2 (zwei) </w:t>
-      </w:r>
+        <w:t>Firebase</w:t>
+      </w:r>
+      <w:proofErr w:type="spellEnd"/>
       <w:r>
         <w:rPr>
           <w:szCs w:val="24"/>
         </w:rPr>
-        <w:t>Hauptanforderungen an das Team und das Projekt. Zum einen soll das Team einen Layout-Editor bauen, der es Personen ohne Programmierkenntnisse ermöglicht ein PDF-Layout zu erstellen. Zum anderen soll es möglich sein, ein fertiges PDF (auf Basis des erstellt</w:t>
-      </w:r>
+        <w:t xml:space="preserve"> zu generieren. Der Layout-Editor soll folgende Funktionen mit sich bringen: Der Nutzer kann Textfelder, Bilder und Container mittels Drag and Drop auf eine PDF-Seite ziehen und diese Bausteine bearbeiten und verschieben. Wichtig hierbei ist, dass alles zu Beginn auf einem einseitigen Layout entwickelt und getestet wird. Für die spätere Weiterentwicklung (nach Abgabe des Projekts) muss jedoch die Erweiterung auf ein mehrseitiges Layout möglich sein. Als Ausgangslage dient ein leeres Standard </w:t>
+      </w:r>
+      <w:proofErr w:type="spellStart"/>
       <w:r>
         <w:rPr>
           <w:szCs w:val="24"/>
         </w:rPr>
-        <w:t>en Layouts) mit einer Cloud-Funktion von Firebase zu generieren. Der Layout-Editor soll folgende Funktionen mit sich bringen: Der Nutzer kann Textfelder, Bilder und Container mittels Drag and Drop auf eine PDF-Seite ziehen und diese Bausteine bearbeiten un</w:t>
-      </w:r>
+        <w:t>React</w:t>
+      </w:r>
+      <w:proofErr w:type="spellEnd"/>
       <w:r>
         <w:rPr>
           <w:szCs w:val="24"/>
         </w:rPr>
-        <w:t>d verschieben. Wichtig hierbei ist, dass alles zu Beginn auf einem einseitigen Layout entwickelt und getestet wird. Für die spätere Weiterentwicklung (nach Abgabe des Projekts) muss jedoch die Erweiterung auf ein mehrseitiges Layout möglich sein. Als Ausga</w:t>
-      </w:r>
-      <w:r>
-        <w:rPr>
-          <w:szCs w:val="24"/>
-        </w:rPr>
-        <w:t>ngslage dient ein leeres Standard React Projekt.</w:t>
-      </w:r>
-    </w:p>
-    <w:p>
-      <w:pPr>
-        <w:jc w:val="both"/>
-      </w:pPr>
-      <w:r>
-        <w:rPr>
-          <w:szCs w:val="24"/>
-        </w:rPr>
-        <w:t>&lt;Welche Anforderungen haben sie verstanden? Welche Ausgangssituation liegt vor?&gt;</w:t>
+        <w:t xml:space="preserve"> Projekt.</w:t>
       </w:r>
     </w:p>
     <w:p>
@@ -619,10 +686,23 @@
         <w:jc w:val="both"/>
       </w:pPr>
       <w:r>
-        <w:t xml:space="preserve">1. Das Git-Repository mit dem </w:t>
-      </w:r>
-      <w:r>
-        <w:t>Source-Code des Layout-Editors und der Cloud-Funktion für Firebase.</w:t>
+        <w:t xml:space="preserve">1. Das </w:t>
+      </w:r>
+      <w:proofErr w:type="spellStart"/>
+      <w:r>
+        <w:t>Git</w:t>
+      </w:r>
+      <w:proofErr w:type="spellEnd"/>
+      <w:r>
+        <w:t xml:space="preserve">-Repository mit dem Source-Code des Layout-Editors und der Cloud-Funktion für </w:t>
+      </w:r>
+      <w:proofErr w:type="spellStart"/>
+      <w:r>
+        <w:t>Firebase</w:t>
+      </w:r>
+      <w:proofErr w:type="spellEnd"/>
+      <w:r>
+        <w:t>.</w:t>
       </w:r>
       <w:r>
         <w:br/>
@@ -631,47 +711,43 @@
     </w:p>
     <w:p>
       <w:pPr>
-        <w:jc w:val="both"/>
-      </w:pPr>
-      <w:r>
-        <w:t>&lt;Was genau werden sie am Semesterende übergeben? Dokumente? Software? Hardw</w:t>
-      </w:r>
-      <w:r>
-        <w:t>are?&gt;</w:t>
-      </w:r>
-    </w:p>
-    <w:p>
-      <w:pPr>
-        <w:jc w:val="both"/>
-      </w:pPr>
-      <w:r>
-        <w:t>&lt;Sie schlagen dem Auftraggeber eine Lösung vor, diese besteht ggf. aus Hardware, Software und Dokumentation. In den nächsten Abschnitten versuchen sie plastisch zu beschreiben, was genau der AG von ihnen bekommt&gt;</w:t>
-      </w:r>
-    </w:p>
-    <w:p>
-      <w:pPr>
         <w:pStyle w:val="berschrift2"/>
         <w:jc w:val="both"/>
       </w:pPr>
       <w:r>
-        <w:t>Vorschlag für die System- und Softwar</w:t>
-      </w:r>
-      <w:r>
-        <w:t>e-Architektur</w:t>
-      </w:r>
-    </w:p>
-    <w:p>
-      <w:pPr>
-        <w:jc w:val="both"/>
-      </w:pPr>
-      <w:r>
-        <w:t>Die Software wird mit dem Javascript Framework React entwickelt. Für die konkrete Umsetzung des Drag and Drop Handlings werden weitere Bibliotheken verwendet, welche zum jetzigen Zeitpunkt noch nicht ausgewählt wurden, jedoch wird sich hierbe</w:t>
-      </w:r>
-      <w:r>
-        <w:t>i an die Vorgaben des Auftraggebers gehalten. Zusätzlich dazu soll der Kunde ein PDF in Firebase mittels Cloud-Funktionen erstellen können. Um die Zusammenarbeit zwischen Editor, Nutzer und Cloud graphisch darzustellen dient das Umgebungsdiagramm in Abbild</w:t>
-      </w:r>
-      <w:r>
-        <w:t>ung 1.</w:t>
+        <w:t>Vorschlag für die System- und Software-Architektur</w:t>
+      </w:r>
+    </w:p>
+    <w:p>
+      <w:pPr>
+        <w:jc w:val="both"/>
+      </w:pPr>
+      <w:r>
+        <w:t xml:space="preserve">Die Software wird mit dem </w:t>
+      </w:r>
+      <w:proofErr w:type="spellStart"/>
+      <w:r>
+        <w:t>Javascript</w:t>
+      </w:r>
+      <w:proofErr w:type="spellEnd"/>
+      <w:r>
+        <w:t xml:space="preserve"> Framework </w:t>
+      </w:r>
+      <w:proofErr w:type="spellStart"/>
+      <w:r>
+        <w:t>React</w:t>
+      </w:r>
+      <w:proofErr w:type="spellEnd"/>
+      <w:r>
+        <w:t xml:space="preserve"> entwickelt. Für die konkrete Umsetzung des Drag and Drop Handlings werden weitere Bibliotheken verwendet, welche zum jetzigen Zeitpunkt noch nicht ausgewählt wurden, jedoch wird sich hierbei an die Vorgaben des Auftraggebers gehalten. Zusätzlich dazu soll der Kunde ein PDF in </w:t>
+      </w:r>
+      <w:proofErr w:type="spellStart"/>
+      <w:r>
+        <w:t>Firebase</w:t>
+      </w:r>
+      <w:proofErr w:type="spellEnd"/>
+      <w:r>
+        <w:t xml:space="preserve"> mittels Cloud-Funktionen erstellen können. Um die Zusammenarbeit zwischen Editor, Nutzer und Cloud graphisch darzustellen dient das Umgebungsdiagramm in Abbildung 1.</w:t>
       </w:r>
     </w:p>
     <w:p>
@@ -741,6 +817,9 @@
         <w:fldChar w:fldCharType="separate"/>
       </w:r>
       <w:r>
+        <w:rPr>
+          <w:noProof/>
+        </w:rPr>
         <w:t>1</w:t>
       </w:r>
       <w:r>
@@ -749,14 +828,6 @@
     </w:p>
     <w:p>
       <w:pPr>
-        <w:jc w:val="both"/>
-      </w:pPr>
-      <w:r>
-        <w:t>&lt;Trägersystem beschreiben (on Premise / in der Cloud, welche Rechner, …), Grobarchitektur (Subsysteme), Kontextdiagramm, Verteilungsarchitektur, Liste der Frameworks&gt;</w:t>
-      </w:r>
-    </w:p>
-    <w:p>
-      <w:pPr>
         <w:pStyle w:val="berschrift2"/>
         <w:jc w:val="both"/>
       </w:pPr>
@@ -769,16 +840,7 @@
         <w:jc w:val="both"/>
       </w:pPr>
       <w:r>
-        <w:t xml:space="preserve">Im </w:t>
-      </w:r>
-      <w:r>
-        <w:t>Zentralen soll es 4 Elemente in der GUI geben. Eine Navigationsleiste ganz oben. Dort befinden sich Buttons, um Aktionen rückgängig zu machen und der Button, um das PDF zu erstellen. Auf der linken Seite soll sich ein Container mit Text-, Container- und Bi</w:t>
-      </w:r>
-      <w:r>
-        <w:t>ldelementen befinden. Diese Elemente werden dann per Drag and Drop in die dritte Komponente das eigentliche Layout gezogen, welches sich in der Mitte des Bildschirms befindet. Auf der rechten Seite befindet sich dann die vierte Komponente, welche es dem Nu</w:t>
-      </w:r>
-      <w:r>
-        <w:t>tzer ermöglicht einzelne Elemente zu bearbeiten. Diese Optik wird in Abbildung 2 veranschaulicht.</w:t>
+        <w:t>Im Zentralen soll es 4 Elemente in der GUI geben. Eine Navigationsleiste ganz oben. Dort befinden sich Buttons, um Aktionen rückgängig zu machen und der Button, um das PDF zu erstellen. Auf der linken Seite soll sich ein Container mit Text-, Container- und Bildelementen befinden. Diese Elemente werden dann per Drag and Drop in die dritte Komponente das eigentliche Layout gezogen, welches sich in der Mitte des Bildschirms befindet. Auf der rechten Seite befindet sich dann die vierte Komponente, welche es dem Nutzer ermöglicht einzelne Elemente zu bearbeiten. Diese Optik wird in Abbildung 2 veranschaulicht.</w:t>
       </w:r>
     </w:p>
     <w:p>
@@ -847,6 +909,9 @@
         <w:fldChar w:fldCharType="separate"/>
       </w:r>
       <w:r>
+        <w:rPr>
+          <w:noProof/>
+        </w:rPr>
         <w:t>2</w:t>
       </w:r>
       <w:r>
@@ -855,56 +920,20 @@
     </w:p>
     <w:p>
       <w:pPr>
-        <w:jc w:val="both"/>
-      </w:pPr>
-      <w:r>
-        <w:t>&lt;Wireframes oder ähnliches, wenn sie eine GUI haben&gt;</w:t>
-      </w:r>
-    </w:p>
-    <w:p>
-      <w:pPr>
-        <w:pStyle w:val="berschrift2"/>
+        <w:pStyle w:val="berschrift1"/>
         <w:jc w:val="both"/>
       </w:pPr>
       <w:r>
         <w:lastRenderedPageBreak/>
-        <w:t xml:space="preserve">Optional: Weitere Details, z.B. zur Hardware oder </w:t>
-      </w:r>
-      <w:r>
-        <w:t>Mechanik.</w:t>
-      </w:r>
-    </w:p>
-    <w:p>
-      <w:pPr>
-        <w:jc w:val="both"/>
-      </w:pPr>
-      <w:r>
-        <w:t>Keine weiteren Details vorhanden.</w:t>
-      </w:r>
-    </w:p>
-    <w:p>
-      <w:pPr>
-        <w:jc w:val="both"/>
-      </w:pPr>
-      <w:r>
-        <w:t>&lt;Hier weitere Interessante Punkte zu ihrem Lösungsvorschlag&gt;</w:t>
-      </w:r>
-    </w:p>
-    <w:p>
-      <w:pPr>
-        <w:pStyle w:val="berschrift1"/>
-        <w:jc w:val="both"/>
-      </w:pPr>
-      <w:r>
-        <w:t>Der Auftragnehmer  &lt;Ihr Team&gt;</w:t>
-      </w:r>
-    </w:p>
-    <w:p>
-      <w:pPr>
-        <w:jc w:val="both"/>
-      </w:pPr>
-      <w:r>
-        <w:t>&lt;Warum sind gerade Sie als Team für dieses Projekt qualifiziert?&gt;</w:t>
+        <w:t xml:space="preserve">Der </w:t>
+      </w:r>
+      <w:proofErr w:type="gramStart"/>
+      <w:r>
+        <w:t>Auftragnehmer  &lt;</w:t>
+      </w:r>
+      <w:proofErr w:type="gramEnd"/>
+      <w:r>
+        <w:t>Ihr Team&gt;</w:t>
       </w:r>
     </w:p>
     <w:p>
@@ -993,18 +1022,39 @@
         <w:jc w:val="both"/>
       </w:pPr>
       <w:r>
-        <w:t xml:space="preserve">Vom Arbeitgeber wurde eine Schulung zu React bereitgestellt. Zur Einarbeitung </w:t>
-      </w:r>
-      <w:r>
-        <w:t>wurde auch ein Git-Repo mit einem Beispiel Projekt übergeben.</w:t>
-      </w:r>
-    </w:p>
-    <w:p>
-      <w:pPr>
-        <w:jc w:val="both"/>
-      </w:pPr>
-      <w:r>
-        <w:t>Benötigt für das Projekt sind Firebase-Accounts, welche schon zur Verfügung gestellt worden sind.</w:t>
+        <w:t xml:space="preserve">Vom Arbeitgeber wurde eine Schulung zu </w:t>
+      </w:r>
+      <w:proofErr w:type="spellStart"/>
+      <w:r>
+        <w:t>React</w:t>
+      </w:r>
+      <w:proofErr w:type="spellEnd"/>
+      <w:r>
+        <w:t xml:space="preserve"> bereitgestellt. Zur Einarbeitung wurde auch ein </w:t>
+      </w:r>
+      <w:proofErr w:type="spellStart"/>
+      <w:r>
+        <w:t>Git</w:t>
+      </w:r>
+      <w:proofErr w:type="spellEnd"/>
+      <w:r>
+        <w:t>-Repo mit einem Beispiel Projekt übergeben.</w:t>
+      </w:r>
+    </w:p>
+    <w:p>
+      <w:pPr>
+        <w:jc w:val="both"/>
+      </w:pPr>
+      <w:r>
+        <w:t xml:space="preserve">Benötigt für das Projekt sind </w:t>
+      </w:r>
+      <w:proofErr w:type="spellStart"/>
+      <w:r>
+        <w:t>Firebase</w:t>
+      </w:r>
+      <w:proofErr w:type="spellEnd"/>
+      <w:r>
+        <w:t>-Accounts, welche schon zur Verfügung gestellt worden sind.</w:t>
       </w:r>
     </w:p>
     <w:p>
@@ -1020,7 +1070,15 @@
         <w:jc w:val="both"/>
       </w:pPr>
       <w:r>
-        <w:t>Der Auftraggeber ist per Email erreichbar und es wird eine angemessene Antwortzeit erwartet.</w:t>
+        <w:t xml:space="preserve">Der Auftraggeber ist per </w:t>
+      </w:r>
+      <w:proofErr w:type="gramStart"/>
+      <w:r>
+        <w:t>Email</w:t>
+      </w:r>
+      <w:proofErr w:type="gramEnd"/>
+      <w:r>
+        <w:t xml:space="preserve"> erreichbar und es wird eine angemessene Antwortzeit erwartet.</w:t>
       </w:r>
     </w:p>
     <w:p>
@@ -1046,7 +1104,23 @@
         <w:jc w:val="both"/>
       </w:pPr>
       <w:r>
-        <w:t xml:space="preserve">Zur Abnahme wird lediglich das Gitlab Projekt und die Dokumentation an unseren Innfactory Ansprechpartner übergeben. </w:t>
+        <w:t xml:space="preserve">Zur Abnahme wird lediglich das </w:t>
+      </w:r>
+      <w:proofErr w:type="spellStart"/>
+      <w:r>
+        <w:t>Gitlab</w:t>
+      </w:r>
+      <w:proofErr w:type="spellEnd"/>
+      <w:r>
+        <w:t xml:space="preserve"> Projekt und die Dokumentation an unseren </w:t>
+      </w:r>
+      <w:proofErr w:type="spellStart"/>
+      <w:r>
+        <w:t>Innfactory</w:t>
+      </w:r>
+      <w:proofErr w:type="spellEnd"/>
+      <w:r>
+        <w:t xml:space="preserve"> Ansprechpartner übergeben. </w:t>
       </w:r>
     </w:p>
     <w:p>
@@ -1063,16 +1137,39 @@
         <w:jc w:val="both"/>
       </w:pPr>
       <w:r>
-        <w:t>Bei der</w:t>
-      </w:r>
-      <w:r>
-        <w:t xml:space="preserve"> Abnahme wird zuerst das Gitlab-Repository mit der Dokumentation übe</w:t>
-      </w:r>
-      <w:r>
-        <w:t>rgeben und anschließend wird der innfactory eine Demo von der Anwendung vorgeführt. In der Demo wird das Layout von zwei PDFs, die zuvor von der Innfactory bereitgestellten wurden, nachgebaut und anschließend deren Platzhalter mit den richtigen Werten gene</w:t>
-      </w:r>
-      <w:r>
-        <w:t>riert. Dies erfolgt direkt nach der Lieferung des Gitlab-Repository und der Dokumentation am 19.01.2021.</w:t>
+        <w:t xml:space="preserve">Bei der Abnahme wird zuerst das </w:t>
+      </w:r>
+      <w:proofErr w:type="spellStart"/>
+      <w:r>
+        <w:t>Gitlab</w:t>
+      </w:r>
+      <w:proofErr w:type="spellEnd"/>
+      <w:r>
+        <w:t xml:space="preserve">-Repository mit der Dokumentation übergeben und anschließend wird der </w:t>
+      </w:r>
+      <w:proofErr w:type="spellStart"/>
+      <w:r>
+        <w:t>innfactory</w:t>
+      </w:r>
+      <w:proofErr w:type="spellEnd"/>
+      <w:r>
+        <w:t xml:space="preserve"> eine Demo von der Anwendung vorgeführt. In der Demo wird das Layout von zwei PDFs, die zuvor von der </w:t>
+      </w:r>
+      <w:proofErr w:type="spellStart"/>
+      <w:r>
+        <w:t>Innfactory</w:t>
+      </w:r>
+      <w:proofErr w:type="spellEnd"/>
+      <w:r>
+        <w:t xml:space="preserve"> bereitgestellten wurden, nachgebaut und anschließend deren Platzhalter mit den richtigen Werten generiert. Dies erfolgt direkt nach der Lieferung des </w:t>
+      </w:r>
+      <w:proofErr w:type="spellStart"/>
+      <w:r>
+        <w:t>Gitlab</w:t>
+      </w:r>
+      <w:proofErr w:type="spellEnd"/>
+      <w:r>
+        <w:t>-Repository und der Dokumentation am 19.01.2021.</w:t>
       </w:r>
     </w:p>
     <w:p>
@@ -1081,30 +1178,40 @@
         <w:jc w:val="both"/>
       </w:pPr>
       <w:r>
+        <w:t>Mängelkategorien für die Software-Abnahme</w:t>
+      </w:r>
+    </w:p>
+    <w:p>
+      <w:pPr>
+        <w:jc w:val="both"/>
+      </w:pPr>
+      <w:r>
+        <w:t xml:space="preserve">Die Software kann vom Kunden nicht abgenommen werde, falls der PDF-Editor das Einfügen </w:t>
+      </w:r>
+      <w:proofErr w:type="gramStart"/>
+      <w:r>
+        <w:t>von Textfelder</w:t>
+      </w:r>
+      <w:proofErr w:type="gramEnd"/>
+      <w:r>
+        <w:t xml:space="preserve">, Tabellen und Bilder nicht unterstützt. Des Weiteren wird die Abnahme nicht Erfolgen, falls das Generieren der PDF keine Werte für die Platzhalter generieren kann. Falls das Generieren der PDF falsche Werte für die Platzhalter einfügt, können diese Fehler im Rahmen der Gewährleistung in den </w:t>
+      </w:r>
+      <w:proofErr w:type="spellStart"/>
+      <w:r>
+        <w:t>Folgenden</w:t>
+      </w:r>
+      <w:proofErr w:type="spellEnd"/>
+      <w:r>
+        <w:t xml:space="preserve"> Wochen nach der Abnahme repariert werden. </w:t>
+      </w:r>
+    </w:p>
+    <w:p>
+      <w:pPr>
+        <w:pStyle w:val="berschrift1"/>
+        <w:jc w:val="both"/>
+      </w:pPr>
+      <w:r>
         <w:lastRenderedPageBreak/>
-        <w:t>Mängelkategorien für die Software-Abnahme</w:t>
-      </w:r>
-    </w:p>
-    <w:p>
-      <w:pPr>
-        <w:jc w:val="both"/>
-      </w:pPr>
-      <w:r>
-        <w:t xml:space="preserve">Die Software kann vom Kunden nicht abgenommen werde, falls der PDF-Editor das Einfügen von </w:t>
-      </w:r>
-      <w:r>
-        <w:t>Textfelder, Tabellen und Bilder nicht unterstützt. Des Weiteren wird die Abnahme nicht Erfolgen, falls das Generieren der PDF keine Werte für die Platzhalter generieren kann. Falls das Generieren der PDF falsche Werte für die Platzhalter einfügt, können di</w:t>
-      </w:r>
-      <w:r>
-        <w:t xml:space="preserve">ese Fehler im Rahmen der Gewährleistung in den Folgenden Wochen nach der Abnahme repariert werden. </w:t>
-      </w:r>
-    </w:p>
-    <w:p>
-      <w:pPr>
-        <w:pStyle w:val="berschrift1"/>
-        <w:jc w:val="both"/>
-      </w:pPr>
-      <w:r>
         <w:t xml:space="preserve">Kosten und Konditionen </w:t>
       </w:r>
     </w:p>
@@ -1315,13 +1422,7 @@
               <w:rPr>
                 <w:color w:val="000000"/>
               </w:rPr>
-              <w:t>€</w:t>
-            </w:r>
-            <w:r>
-              <w:rPr>
-                <w:color w:val="000000"/>
-              </w:rPr>
-              <w:t xml:space="preserve"> </w:t>
+              <w:t xml:space="preserve">€ </w:t>
             </w:r>
           </w:p>
         </w:tc>
@@ -1441,13 +1542,7 @@
               <w:rPr>
                 <w:color w:val="000000"/>
               </w:rPr>
-              <w:t>€</w:t>
-            </w:r>
-            <w:r>
-              <w:rPr>
-                <w:color w:val="000000"/>
-              </w:rPr>
-              <w:t xml:space="preserve"> </w:t>
+              <w:t xml:space="preserve">€ </w:t>
             </w:r>
           </w:p>
         </w:tc>
@@ -1567,13 +1662,7 @@
               <w:rPr>
                 <w:color w:val="000000"/>
               </w:rPr>
-              <w:t>€</w:t>
-            </w:r>
-            <w:r>
-              <w:rPr>
-                <w:color w:val="000000"/>
-              </w:rPr>
-              <w:t xml:space="preserve"> </w:t>
+              <w:t xml:space="preserve">€ </w:t>
             </w:r>
           </w:p>
         </w:tc>
@@ -1627,10 +1716,7 @@
               <w:jc w:val="both"/>
             </w:pPr>
             <w:r>
-              <w:t>7</w:t>
-            </w:r>
-            <w:r>
-              <w:t xml:space="preserve"> Wochen</w:t>
+              <w:t>7 Wochen</w:t>
             </w:r>
           </w:p>
         </w:tc>
@@ -1652,13 +1738,7 @@
               <w:rPr>
                 <w:color w:val="000000"/>
               </w:rPr>
-              <w:t>4.725</w:t>
-            </w:r>
-            <w:r>
-              <w:rPr>
-                <w:color w:val="000000"/>
-              </w:rPr>
-              <w:t>€</w:t>
+              <w:t>4.725€</w:t>
             </w:r>
           </w:p>
         </w:tc>
@@ -1678,10 +1758,7 @@
               <w:jc w:val="both"/>
             </w:pPr>
             <w:r>
-              <w:t>Meeting/</w:t>
-            </w:r>
-            <w:r>
-              <w:t>Präsentation</w:t>
+              <w:t>Meeting/Präsentation</w:t>
             </w:r>
           </w:p>
         </w:tc>
@@ -1705,13 +1782,7 @@
               <w:rPr>
                 <w:color w:val="000000"/>
               </w:rPr>
-              <w:t>€</w:t>
-            </w:r>
-            <w:r>
-              <w:rPr>
-                <w:color w:val="000000"/>
-              </w:rPr>
-              <w:t xml:space="preserve"> </w:t>
+              <w:t xml:space="preserve">€ </w:t>
             </w:r>
           </w:p>
         </w:tc>
@@ -1827,17 +1898,21 @@
       <w:r>
         <w:t xml:space="preserve">Dem </w:t>
       </w:r>
-      <w:r>
-        <w:t>innFactory Ansprechpartner</w:t>
-      </w:r>
-      <w:r>
-        <w:t xml:space="preserve"> wird das Gitlab-Repository und die Dokumentation am 19.01.2022 übergeben und </w:t>
-      </w:r>
-      <w:r>
-        <w:t>somit die</w:t>
-      </w:r>
-      <w:r>
-        <w:t xml:space="preserve"> Lieferung durchgeführt.</w:t>
+      <w:proofErr w:type="spellStart"/>
+      <w:r>
+        <w:t>innFactory</w:t>
+      </w:r>
+      <w:proofErr w:type="spellEnd"/>
+      <w:r>
+        <w:t xml:space="preserve"> Ansprechpartner wird das </w:t>
+      </w:r>
+      <w:proofErr w:type="spellStart"/>
+      <w:r>
+        <w:t>Gitlab</w:t>
+      </w:r>
+      <w:proofErr w:type="spellEnd"/>
+      <w:r>
+        <w:t>-Repository und die Dokumentation am 19.01.2022 übergeben und somit die Lieferung durchgeführt.</w:t>
       </w:r>
     </w:p>
     <w:p>
@@ -1983,7 +2058,15 @@
                   <w:spacing w:after="0" w:line="240" w:lineRule="auto"/>
                 </w:pPr>
                 <w:r>
-                  <w:t>Angebot: innFactory PDF-Editor</w:t>
+                  <w:t xml:space="preserve">Angebot: </w:t>
+                </w:r>
+                <w:proofErr w:type="spellStart"/>
+                <w:r>
+                  <w:t>innFactory</w:t>
+                </w:r>
+                <w:proofErr w:type="spellEnd"/>
+                <w:r>
+                  <w:t xml:space="preserve"> PDF-Editor</w:t>
                 </w:r>
               </w:p>
             </w:txbxContent>
@@ -2075,7 +2158,15 @@
                   <w:spacing w:after="0" w:line="240" w:lineRule="auto"/>
                 </w:pPr>
                 <w:r>
-                  <w:t>Angebot: innFactory PDF-Editor</w:t>
+                  <w:t xml:space="preserve">Angebot: </w:t>
+                </w:r>
+                <w:proofErr w:type="spellStart"/>
+                <w:r>
+                  <w:t>innFactory</w:t>
+                </w:r>
+                <w:proofErr w:type="spellEnd"/>
+                <w:r>
+                  <w:t xml:space="preserve"> PDF-Editor</w:t>
                 </w:r>
               </w:p>
             </w:txbxContent>

</xml_diff>